<commit_message>
0.0.9 added random generation
</commit_message>
<xml_diff>
--- a/тз.docx
+++ b/тз.docx
@@ -4,278 +4,963 @@
   <w:body>
     <w:p>
       <w:pPr>
-        <w:ind w:left="567"/>
-      </w:pPr>
+        <w:rPr>
+          <w:lang w:val="ru-RU"/>
+        </w:rPr>
+      </w:pPr>
+      <w:r>
+        <w:rPr>
+          <w:lang w:val="ru-RU"/>
+        </w:rPr>
+        <w:t>Генерация мира –</w:t>
+      </w:r>
+      <w:r>
+        <w:rPr>
+          <w:lang w:val="ru-RU"/>
+        </w:rPr>
+        <w:t xml:space="preserve"> </w:t>
+      </w:r>
+      <w:r>
+        <w:rPr>
+          <w:lang w:val="ru-RU"/>
+        </w:rPr>
+        <w:t>плоскость</w:t>
+      </w:r>
+      <w:r>
+        <w:rPr>
+          <w:lang w:val="ru-RU"/>
+        </w:rPr>
+        <w:t xml:space="preserve"> </w:t>
+      </w:r>
+      <w:r>
+        <w:rPr>
+          <w:lang w:val="ru-RU"/>
+        </w:rPr>
+        <w:t>на нулевой высоте</w:t>
+      </w:r>
+      <w:r>
+        <w:rPr>
+          <w:lang w:val="ru-RU"/>
+        </w:rPr>
+        <w:t xml:space="preserve"> (</w:t>
+      </w:r>
+      <w:r>
+        <w:t>collision</w:t>
+      </w:r>
+      <w:r>
+        <w:rPr>
+          <w:lang w:val="ru-RU"/>
+        </w:rPr>
+        <w:t xml:space="preserve"> </w:t>
+      </w:r>
+      <w:proofErr w:type="spellStart"/>
+      <w:r>
+        <w:t>reactangle</w:t>
+      </w:r>
+      <w:proofErr w:type="spellEnd"/>
+      <w:r>
+        <w:rPr>
+          <w:lang w:val="ru-RU"/>
+        </w:rPr>
+        <w:t>)</w:t>
+      </w:r>
+      <w:r>
+        <w:rPr>
+          <w:lang w:val="ru-RU"/>
+        </w:rPr>
+        <w:t xml:space="preserve"> </w:t>
+      </w:r>
     </w:p>
     <w:p>
       <w:pPr>
-        <w:pStyle w:val="a5"/>
-        <w:ind w:left="567"/>
-        <w:jc w:val="center"/>
-        <w:rPr>
-          <w:sz w:val="52"/>
-          <w:lang w:val="ru-RU"/>
-        </w:rPr>
-      </w:pPr>
-      <w:r>
-        <w:rPr>
-          <w:sz w:val="52"/>
-          <w:lang w:val="ru-RU"/>
-        </w:rPr>
-        <w:t xml:space="preserve">Проект игра на </w:t>
-      </w:r>
-      <w:proofErr w:type="spellStart"/>
-      <w:r>
-        <w:rPr>
-          <w:sz w:val="52"/>
-        </w:rPr>
-        <w:t>Pygame</w:t>
-      </w:r>
-      <w:proofErr w:type="spellEnd"/>
+        <w:rPr>
+          <w:lang w:val="ru-RU"/>
+        </w:rPr>
+      </w:pPr>
+      <w:r>
+        <w:rPr>
+          <w:lang w:val="ru-RU"/>
+        </w:rPr>
+        <w:t>Над</w:t>
+      </w:r>
+      <w:r>
+        <w:rPr>
+          <w:lang w:val="ru-RU"/>
+        </w:rPr>
+        <w:t xml:space="preserve"> </w:t>
+      </w:r>
+      <w:r>
+        <w:rPr>
+          <w:lang w:val="ru-RU"/>
+        </w:rPr>
+        <w:t>ей</w:t>
+      </w:r>
+      <w:r>
+        <w:rPr>
+          <w:lang w:val="ru-RU"/>
+        </w:rPr>
+        <w:t xml:space="preserve"> находятся маленькие платформы хаотично расставленные, чем выше, тем дальше друг от друга находятся платформы. </w:t>
+      </w:r>
+      <w:r>
+        <w:rPr>
+          <w:lang w:val="ru-RU"/>
+        </w:rPr>
+        <w:t xml:space="preserve">На координатах (0, </w:t>
+      </w:r>
+      <w:r>
+        <w:rPr>
+          <w:lang w:val="ru-RU"/>
+        </w:rPr>
+        <w:t>-</w:t>
+      </w:r>
+      <w:r>
+        <w:rPr>
+          <w:lang w:val="ru-RU"/>
+        </w:rPr>
+        <w:t>300</w:t>
+      </w:r>
+      <w:r>
+        <w:rPr>
+          <w:lang w:val="ru-RU"/>
+        </w:rPr>
+        <w:t>0</w:t>
+      </w:r>
+      <w:r>
+        <w:rPr>
+          <w:lang w:val="ru-RU"/>
+        </w:rPr>
+        <w:t>)</w:t>
+      </w:r>
+      <w:r>
+        <w:t xml:space="preserve"> </w:t>
+      </w:r>
+      <w:r>
+        <w:rPr>
+          <w:lang w:val="ru-RU"/>
+        </w:rPr>
+        <w:t>платформа побольше</w:t>
+      </w:r>
     </w:p>
     <w:p>
       <w:pPr>
-        <w:pStyle w:val="a5"/>
-        <w:ind w:left="567"/>
-        <w:jc w:val="center"/>
-        <w:rPr>
-          <w:sz w:val="52"/>
-          <w:lang w:val="ru-RU"/>
-        </w:rPr>
-      </w:pPr>
-      <w:r>
-        <w:rPr>
-          <w:sz w:val="52"/>
-          <w:lang w:val="ru-RU"/>
-        </w:rPr>
-        <w:t xml:space="preserve"> </w:t>
-      </w:r>
-      <w:r>
-        <w:rPr>
-          <w:sz w:val="52"/>
-        </w:rPr>
-        <w:t>M</w:t>
-      </w:r>
-      <w:r>
-        <w:rPr>
-          <w:sz w:val="52"/>
-        </w:rPr>
-        <w:t>ath</w:t>
-      </w:r>
-      <w:r>
-        <w:rPr>
-          <w:sz w:val="52"/>
-          <w:lang w:val="ru-RU"/>
-        </w:rPr>
-        <w:t>’</w:t>
-      </w:r>
-      <w:r>
-        <w:rPr>
-          <w:sz w:val="52"/>
-        </w:rPr>
-        <w:t>s</w:t>
-      </w:r>
-      <w:r>
-        <w:rPr>
-          <w:sz w:val="52"/>
-          <w:lang w:val="ru-RU"/>
-        </w:rPr>
-        <w:t xml:space="preserve"> </w:t>
-      </w:r>
-      <w:r>
-        <w:rPr>
-          <w:sz w:val="52"/>
-        </w:rPr>
-        <w:t>word</w:t>
+        <w:rPr>
+          <w:lang w:val="ru-RU"/>
+        </w:rPr>
+      </w:pPr>
+      <w:r>
+        <w:rPr>
+          <w:lang w:val="ru-RU"/>
+        </w:rPr>
+        <w:t>Мобы.</w:t>
       </w:r>
     </w:p>
     <w:p>
       <w:pPr>
         <w:pStyle w:val="a5"/>
-        <w:ind w:left="567"/>
-        <w:rPr>
-          <w:sz w:val="24"/>
-          <w:lang w:val="ru-RU"/>
-        </w:rPr>
-      </w:pPr>
-      <w:r>
-        <w:rPr>
-          <w:sz w:val="24"/>
-          <w:lang w:val="ru-RU"/>
-        </w:rPr>
-        <w:t>Состав команды</w:t>
-      </w:r>
-      <w:r>
-        <w:rPr>
-          <w:sz w:val="24"/>
-          <w:lang w:val="ru-RU"/>
-        </w:rPr>
-        <w:t xml:space="preserve">: </w:t>
-      </w:r>
-      <w:r>
-        <w:rPr>
-          <w:sz w:val="24"/>
-          <w:lang w:val="ru-RU"/>
-        </w:rPr>
-        <w:t>Александров Лев (капитан), Тимофей Романов</w:t>
+        <w:numPr>
+          <w:ilvl w:val="0"/>
+          <w:numId w:val="10"/>
+        </w:numPr>
+        <w:rPr>
+          <w:lang w:val="ru-RU"/>
+        </w:rPr>
+      </w:pPr>
+      <w:proofErr w:type="spellStart"/>
+      <w:r>
+        <w:rPr>
+          <w:lang w:val="ru-RU"/>
+        </w:rPr>
+        <w:t>цыфры</w:t>
+      </w:r>
+      <w:proofErr w:type="spellEnd"/>
+      <w:r>
+        <w:rPr>
+          <w:lang w:val="ru-RU"/>
+        </w:rPr>
+        <w:t xml:space="preserve"> (от 1 - 9) </w:t>
+      </w:r>
+      <w:proofErr w:type="spellStart"/>
+      <w:r>
+        <w:rPr>
+          <w:lang w:val="ru-RU"/>
+        </w:rPr>
+        <w:t>спавнятся</w:t>
+      </w:r>
+      <w:proofErr w:type="spellEnd"/>
+      <w:r>
+        <w:rPr>
+          <w:lang w:val="ru-RU"/>
+        </w:rPr>
+        <w:t xml:space="preserve"> вокруг игрока с некоторой периодичностью.</w:t>
+      </w:r>
+    </w:p>
+    <w:p>
+      <w:pPr>
+        <w:ind w:left="360"/>
+        <w:rPr>
+          <w:lang w:val="ru-RU"/>
+        </w:rPr>
+      </w:pPr>
+      <w:r>
+        <w:rPr>
+          <w:lang w:val="ru-RU"/>
+        </w:rPr>
+        <w:t>Имеют 20 здоровья</w:t>
+      </w:r>
+      <w:r>
+        <w:rPr>
+          <w:lang w:val="ru-RU"/>
+        </w:rPr>
+        <w:t xml:space="preserve"> 50 </w:t>
+      </w:r>
+      <w:proofErr w:type="spellStart"/>
+      <w:r>
+        <w:rPr>
+          <w:lang w:val="ru-RU"/>
+        </w:rPr>
+        <w:t>домага</w:t>
+      </w:r>
+      <w:proofErr w:type="spellEnd"/>
+      <w:r>
+        <w:rPr>
+          <w:lang w:val="ru-RU"/>
+        </w:rPr>
+        <w:t xml:space="preserve"> раз в 1 секунду</w:t>
+      </w:r>
+      <w:r>
+        <w:rPr>
+          <w:lang w:val="ru-RU"/>
+        </w:rPr>
+        <w:t>, при смерти оставляют предме</w:t>
+      </w:r>
+      <w:r>
+        <w:rPr>
+          <w:lang w:val="ru-RU"/>
+        </w:rPr>
+        <w:t>т</w:t>
+      </w:r>
+      <w:r>
+        <w:rPr>
+          <w:lang w:val="ru-RU"/>
+        </w:rPr>
+        <w:t xml:space="preserve"> соответствующую цифру,</w:t>
+      </w:r>
+    </w:p>
+    <w:p>
+      <w:pPr>
+        <w:pStyle w:val="a5"/>
+        <w:numPr>
+          <w:ilvl w:val="0"/>
+          <w:numId w:val="10"/>
+        </w:numPr>
+        <w:rPr>
+          <w:lang w:val="ru-RU"/>
+        </w:rPr>
+      </w:pPr>
+      <w:r>
+        <w:rPr>
+          <w:lang w:val="ru-RU"/>
+        </w:rPr>
+        <w:t>знак (</w:t>
+      </w:r>
+      <w:proofErr w:type="spellStart"/>
+      <w:r>
+        <w:rPr>
+          <w:lang w:val="ru-RU"/>
+        </w:rPr>
+        <w:t>спавнится</w:t>
+      </w:r>
+      <w:proofErr w:type="spellEnd"/>
+      <w:r>
+        <w:rPr>
+          <w:lang w:val="ru-RU"/>
+        </w:rPr>
+        <w:t xml:space="preserve"> на платформах выше п</w:t>
+      </w:r>
+      <w:r>
+        <w:rPr>
+          <w:lang w:val="ru-RU"/>
+        </w:rPr>
+        <w:t>лоскости</w:t>
+      </w:r>
+      <w:r>
+        <w:rPr>
+          <w:lang w:val="ru-RU"/>
+        </w:rPr>
+        <w:t xml:space="preserve">) имеет 30 здоровья и </w:t>
+      </w:r>
+      <w:proofErr w:type="spellStart"/>
+      <w:r>
+        <w:rPr>
+          <w:lang w:val="ru-RU"/>
+        </w:rPr>
+        <w:t>дропает</w:t>
+      </w:r>
+      <w:proofErr w:type="spellEnd"/>
+      <w:r>
+        <w:rPr>
+          <w:lang w:val="ru-RU"/>
+        </w:rPr>
+        <w:t xml:space="preserve"> </w:t>
+      </w:r>
+      <w:proofErr w:type="spellStart"/>
+      <w:r>
+        <w:rPr>
+          <w:lang w:val="ru-RU"/>
+        </w:rPr>
+        <w:t>рандомныйй</w:t>
+      </w:r>
+      <w:proofErr w:type="spellEnd"/>
+      <w:r>
+        <w:rPr>
+          <w:lang w:val="ru-RU"/>
+        </w:rPr>
+        <w:t xml:space="preserve"> знак </w:t>
+      </w:r>
+      <w:r>
+        <w:rPr>
+          <w:lang w:val="ru-RU"/>
+        </w:rPr>
+        <w:t>[</w:t>
+      </w:r>
+      <w:r>
+        <w:rPr>
+          <w:lang w:val="ru-RU"/>
+        </w:rPr>
+        <w:t>“</w:t>
+      </w:r>
+      <w:r>
+        <w:rPr>
+          <w:lang w:val="ru-RU"/>
+        </w:rPr>
+        <w:t>-</w:t>
+      </w:r>
+      <w:r>
+        <w:rPr>
+          <w:lang w:val="ru-RU"/>
+        </w:rPr>
+        <w:t>“</w:t>
+      </w:r>
+      <w:r>
+        <w:rPr>
+          <w:lang w:val="ru-RU"/>
+        </w:rPr>
+        <w:t xml:space="preserve">, </w:t>
+      </w:r>
+      <w:r>
+        <w:rPr>
+          <w:lang w:val="ru-RU"/>
+        </w:rPr>
+        <w:t>“</w:t>
+      </w:r>
+      <w:r>
+        <w:rPr>
+          <w:lang w:val="ru-RU"/>
+        </w:rPr>
+        <w:t>+</w:t>
+      </w:r>
+      <w:r>
+        <w:rPr>
+          <w:lang w:val="ru-RU"/>
+        </w:rPr>
+        <w:t>”</w:t>
+      </w:r>
+      <w:r>
+        <w:rPr>
+          <w:lang w:val="ru-RU"/>
+        </w:rPr>
+        <w:t xml:space="preserve">, </w:t>
+      </w:r>
+      <w:r>
+        <w:rPr>
+          <w:lang w:val="ru-RU"/>
+        </w:rPr>
+        <w:t>“</w:t>
+      </w:r>
+      <w:proofErr w:type="gramStart"/>
+      <w:r>
+        <w:rPr>
+          <w:lang w:val="ru-RU"/>
+        </w:rPr>
+        <w:t>*</w:t>
+      </w:r>
+      <w:r>
+        <w:rPr>
+          <w:lang w:val="ru-RU"/>
+        </w:rPr>
+        <w:t>”</w:t>
+      </w:r>
+      <w:r>
+        <w:rPr>
+          <w:lang w:val="ru-RU"/>
+        </w:rPr>
+        <w:t>(</w:t>
+      </w:r>
+      <w:proofErr w:type="gramEnd"/>
+      <w:r>
+        <w:rPr>
+          <w:lang w:val="ru-RU"/>
+        </w:rPr>
+        <w:t>умножить</w:t>
+      </w:r>
+      <w:r>
+        <w:rPr>
+          <w:lang w:val="ru-RU"/>
+        </w:rPr>
+        <w:t>)</w:t>
+      </w:r>
+      <w:r>
+        <w:rPr>
+          <w:lang w:val="ru-RU"/>
+        </w:rPr>
+        <w:t xml:space="preserve">, </w:t>
+      </w:r>
+      <w:r>
+        <w:rPr>
+          <w:lang w:val="ru-RU"/>
+        </w:rPr>
+        <w:t>“</w:t>
+      </w:r>
+      <w:r>
+        <w:rPr>
+          <w:lang w:val="ru-RU"/>
+        </w:rPr>
+        <w:t>/</w:t>
+      </w:r>
+      <w:r>
+        <w:rPr>
+          <w:lang w:val="ru-RU"/>
+        </w:rPr>
+        <w:t>”</w:t>
+      </w:r>
+      <w:r>
+        <w:rPr>
+          <w:lang w:val="ru-RU"/>
+        </w:rPr>
+        <w:t>].</w:t>
+      </w:r>
+    </w:p>
+    <w:p>
+      <w:pPr>
+        <w:pStyle w:val="a5"/>
+        <w:numPr>
+          <w:ilvl w:val="0"/>
+          <w:numId w:val="10"/>
+        </w:numPr>
+        <w:rPr>
+          <w:lang w:val="ru-RU"/>
+        </w:rPr>
+      </w:pPr>
+      <w:r>
+        <w:rPr>
+          <w:lang w:val="ru-RU"/>
+        </w:rPr>
+        <w:t xml:space="preserve">Знак </w:t>
+      </w:r>
+      <w:r>
+        <w:rPr>
+          <w:lang w:val="ru-RU"/>
+        </w:rPr>
+        <w:t>“</w:t>
+      </w:r>
+      <w:r>
+        <w:rPr>
+          <w:lang w:val="ru-RU"/>
+        </w:rPr>
+        <w:t>=</w:t>
+      </w:r>
+      <w:r>
+        <w:rPr>
+          <w:lang w:val="ru-RU"/>
+        </w:rPr>
+        <w:t>”</w:t>
+      </w:r>
+      <w:r>
+        <w:rPr>
+          <w:lang w:val="ru-RU"/>
+        </w:rPr>
+        <w:t xml:space="preserve"> (первый босс)</w:t>
+      </w:r>
+      <w:r>
+        <w:rPr>
+          <w:lang w:val="ru-RU"/>
+        </w:rPr>
+        <w:t xml:space="preserve"> как </w:t>
+      </w:r>
+      <w:proofErr w:type="spellStart"/>
+      <w:r>
+        <w:rPr>
+          <w:lang w:val="ru-RU"/>
+        </w:rPr>
+        <w:t>спавнится</w:t>
+      </w:r>
+      <w:proofErr w:type="spellEnd"/>
+      <w:r>
+        <w:rPr>
+          <w:lang w:val="ru-RU"/>
+        </w:rPr>
+        <w:t xml:space="preserve"> не придумал предлагайте идей</w:t>
+      </w:r>
+      <w:r>
+        <w:rPr>
+          <w:lang w:val="ru-RU"/>
+        </w:rPr>
+        <w:t xml:space="preserve">, имеет 200 здоровья, </w:t>
+      </w:r>
+      <w:proofErr w:type="spellStart"/>
+      <w:r>
+        <w:rPr>
+          <w:lang w:val="ru-RU"/>
+        </w:rPr>
+        <w:t>дропает</w:t>
+      </w:r>
+      <w:proofErr w:type="spellEnd"/>
+      <w:r>
+        <w:rPr>
+          <w:lang w:val="ru-RU"/>
+        </w:rPr>
+        <w:t xml:space="preserve"> </w:t>
+      </w:r>
+      <w:r>
+        <w:rPr>
+          <w:lang w:val="ru-RU"/>
+        </w:rPr>
+        <w:t>“=</w:t>
+      </w:r>
+      <w:proofErr w:type="gramStart"/>
+      <w:r>
+        <w:rPr>
+          <w:lang w:val="ru-RU"/>
+        </w:rPr>
+        <w:t xml:space="preserve">” </w:t>
+      </w:r>
+      <w:r>
+        <w:rPr>
+          <w:lang w:val="ru-RU"/>
+        </w:rPr>
+        <w:t>,</w:t>
+      </w:r>
+      <w:proofErr w:type="gramEnd"/>
+      <w:r>
+        <w:rPr>
+          <w:lang w:val="ru-RU"/>
+        </w:rPr>
+        <w:t xml:space="preserve"> </w:t>
+      </w:r>
+      <w:r>
+        <w:rPr>
+          <w:lang w:val="ru-RU"/>
+        </w:rPr>
+        <w:t>“</w:t>
+      </w:r>
+      <w:r>
+        <w:t>X</w:t>
+      </w:r>
+      <w:r>
+        <w:rPr>
+          <w:lang w:val="ru-RU"/>
+        </w:rPr>
+        <w:t>”, “</w:t>
+      </w:r>
+      <w:r>
+        <w:t>Y</w:t>
+      </w:r>
+      <w:r>
+        <w:rPr>
+          <w:lang w:val="ru-RU"/>
+        </w:rPr>
+        <w:t>”</w:t>
+      </w:r>
+      <w:r>
+        <w:rPr>
+          <w:lang w:val="ru-RU"/>
+        </w:rPr>
+        <w:t>.</w:t>
+      </w:r>
+      <w:r>
+        <w:rPr>
+          <w:lang w:val="ru-RU"/>
+        </w:rPr>
+        <w:t xml:space="preserve"> </w:t>
+      </w:r>
+      <w:r>
+        <w:rPr>
+          <w:lang w:val="ru-RU"/>
+        </w:rPr>
+        <w:t>Имеет несколько типов атак использует их по очереди</w:t>
+      </w:r>
+    </w:p>
+    <w:p>
+      <w:pPr>
+        <w:pStyle w:val="a5"/>
+        <w:numPr>
+          <w:ilvl w:val="0"/>
+          <w:numId w:val="10"/>
+        </w:numPr>
+        <w:rPr>
+          <w:highlight w:val="cyan"/>
+          <w:lang w:val="ru-RU"/>
+        </w:rPr>
+      </w:pPr>
+      <w:r>
+        <w:rPr>
+          <w:highlight w:val="cyan"/>
+          <w:lang w:val="ru-RU"/>
+        </w:rPr>
+        <w:t xml:space="preserve">Логарифм </w:t>
+      </w:r>
+      <w:r>
+        <w:rPr>
+          <w:highlight w:val="cyan"/>
+        </w:rPr>
+        <w:t>Lg</w:t>
+      </w:r>
+      <w:r>
+        <w:rPr>
+          <w:highlight w:val="cyan"/>
+          <w:lang w:val="ru-RU"/>
+        </w:rPr>
+        <w:t xml:space="preserve"> (</w:t>
+      </w:r>
+      <w:proofErr w:type="spellStart"/>
+      <w:r>
+        <w:rPr>
+          <w:highlight w:val="cyan"/>
+          <w:lang w:val="ru-RU"/>
+        </w:rPr>
+        <w:t>спавнится</w:t>
+      </w:r>
+      <w:proofErr w:type="spellEnd"/>
+      <w:r>
+        <w:rPr>
+          <w:highlight w:val="cyan"/>
+          <w:lang w:val="ru-RU"/>
+        </w:rPr>
+        <w:t xml:space="preserve"> на высоких платформах) 150хп, </w:t>
+      </w:r>
+      <w:proofErr w:type="spellStart"/>
+      <w:r>
+        <w:rPr>
+          <w:highlight w:val="cyan"/>
+          <w:lang w:val="ru-RU"/>
+        </w:rPr>
+        <w:t>дропает</w:t>
+      </w:r>
+      <w:proofErr w:type="spellEnd"/>
+      <w:r>
+        <w:rPr>
+          <w:highlight w:val="cyan"/>
+          <w:lang w:val="ru-RU"/>
+        </w:rPr>
+        <w:t xml:space="preserve"> логарифм</w:t>
+      </w:r>
+    </w:p>
+    <w:p>
+      <w:pPr>
+        <w:pStyle w:val="a5"/>
+        <w:numPr>
+          <w:ilvl w:val="0"/>
+          <w:numId w:val="10"/>
+        </w:numPr>
+        <w:rPr>
+          <w:highlight w:val="cyan"/>
+          <w:lang w:val="ru-RU"/>
+        </w:rPr>
+      </w:pPr>
+      <w:r>
+        <w:rPr>
+          <w:highlight w:val="cyan"/>
+          <w:lang w:val="ru-RU"/>
+        </w:rPr>
+        <w:t>Корень (</w:t>
+      </w:r>
+      <w:proofErr w:type="spellStart"/>
+      <w:r>
+        <w:rPr>
+          <w:highlight w:val="cyan"/>
+          <w:lang w:val="ru-RU"/>
+        </w:rPr>
+        <w:t>спавинтся</w:t>
+      </w:r>
+      <w:proofErr w:type="spellEnd"/>
+      <w:r>
+        <w:rPr>
+          <w:highlight w:val="cyan"/>
+          <w:lang w:val="ru-RU"/>
+        </w:rPr>
+        <w:t xml:space="preserve"> на тех же платформах что и логарифм) </w:t>
+      </w:r>
+      <w:proofErr w:type="spellStart"/>
+      <w:r>
+        <w:rPr>
+          <w:highlight w:val="cyan"/>
+          <w:lang w:val="ru-RU"/>
+        </w:rPr>
+        <w:t>дропает</w:t>
+      </w:r>
+      <w:proofErr w:type="spellEnd"/>
+      <w:r>
+        <w:rPr>
+          <w:highlight w:val="cyan"/>
+          <w:lang w:val="ru-RU"/>
+        </w:rPr>
+        <w:t xml:space="preserve"> корень</w:t>
+      </w:r>
+    </w:p>
+    <w:p>
+      <w:pPr>
+        <w:pStyle w:val="a5"/>
+        <w:numPr>
+          <w:ilvl w:val="0"/>
+          <w:numId w:val="10"/>
+        </w:numPr>
+        <w:rPr>
+          <w:lang w:val="ru-RU"/>
+        </w:rPr>
+      </w:pPr>
+      <w:r>
+        <w:rPr>
+          <w:lang w:val="ru-RU"/>
+        </w:rPr>
+        <w:t>Число пи (</w:t>
+      </w:r>
+      <w:proofErr w:type="spellStart"/>
+      <w:r>
+        <w:rPr>
+          <w:lang w:val="ru-RU"/>
+        </w:rPr>
+        <w:t>спавинтся</w:t>
+      </w:r>
+      <w:proofErr w:type="spellEnd"/>
+      <w:r>
+        <w:rPr>
+          <w:lang w:val="ru-RU"/>
+        </w:rPr>
+        <w:t xml:space="preserve"> на тех же платформах что и логарифм</w:t>
+      </w:r>
+      <w:r>
+        <w:rPr>
+          <w:lang w:val="ru-RU"/>
+        </w:rPr>
+        <w:t xml:space="preserve">) </w:t>
+      </w:r>
+      <w:proofErr w:type="spellStart"/>
+      <w:r>
+        <w:rPr>
+          <w:lang w:val="ru-RU"/>
+        </w:rPr>
+        <w:t>дропает</w:t>
+      </w:r>
+      <w:proofErr w:type="spellEnd"/>
+      <w:r>
+        <w:rPr>
+          <w:lang w:val="ru-RU"/>
+        </w:rPr>
+        <w:t xml:space="preserve"> </w:t>
+      </w:r>
+      <w:proofErr w:type="spellStart"/>
+      <w:r>
+        <w:rPr>
+          <w:lang w:val="ru-RU"/>
+        </w:rPr>
+        <w:t>рандомно</w:t>
+      </w:r>
+      <w:proofErr w:type="spellEnd"/>
+      <w:r>
+        <w:rPr>
+          <w:lang w:val="ru-RU"/>
+        </w:rPr>
+        <w:t xml:space="preserve"> </w:t>
+      </w:r>
+      <w:r>
+        <w:rPr>
+          <w:lang w:val="ru-RU"/>
+        </w:rPr>
+        <w:t>“</w:t>
+      </w:r>
+      <w:r>
+        <w:t>cos</w:t>
+      </w:r>
+      <w:r>
+        <w:rPr>
+          <w:lang w:val="ru-RU"/>
+        </w:rPr>
+        <w:t>”,</w:t>
+      </w:r>
+      <w:r>
+        <w:rPr>
+          <w:lang w:val="ru-RU"/>
+        </w:rPr>
+        <w:t xml:space="preserve"> </w:t>
+      </w:r>
+      <w:r>
+        <w:rPr>
+          <w:lang w:val="ru-RU"/>
+        </w:rPr>
+        <w:t>“</w:t>
+      </w:r>
+      <w:r>
+        <w:t>sin</w:t>
+      </w:r>
+      <w:r>
+        <w:rPr>
+          <w:lang w:val="ru-RU"/>
+        </w:rPr>
+        <w:t>,” “</w:t>
+      </w:r>
+      <w:proofErr w:type="spellStart"/>
+      <w:proofErr w:type="gramStart"/>
+      <w:r>
+        <w:t>i</w:t>
+      </w:r>
+      <w:proofErr w:type="spellEnd"/>
+      <w:r>
+        <w:rPr>
+          <w:lang w:val="ru-RU"/>
+        </w:rPr>
+        <w:t>”(</w:t>
+      </w:r>
+      <w:proofErr w:type="gramEnd"/>
+      <w:r>
+        <w:rPr>
+          <w:lang w:val="ru-RU"/>
+        </w:rPr>
+        <w:t>мнимое число</w:t>
+      </w:r>
+      <w:r>
+        <w:rPr>
+          <w:lang w:val="ru-RU"/>
+        </w:rPr>
+        <w:t>)</w:t>
+      </w:r>
+    </w:p>
+    <w:p>
+      <w:pPr>
+        <w:pStyle w:val="a5"/>
+        <w:numPr>
+          <w:ilvl w:val="0"/>
+          <w:numId w:val="10"/>
+        </w:numPr>
+        <w:rPr>
+          <w:highlight w:val="cyan"/>
+          <w:lang w:val="ru-RU"/>
+        </w:rPr>
+      </w:pPr>
+      <w:r>
+        <w:rPr>
+          <w:highlight w:val="cyan"/>
+          <w:lang w:val="ru-RU"/>
+        </w:rPr>
+        <w:t xml:space="preserve">Финальный босс константа </w:t>
+      </w:r>
+      <w:r>
+        <w:rPr>
+          <w:highlight w:val="cyan"/>
+        </w:rPr>
+        <w:t>e</w:t>
+      </w:r>
+      <w:r>
+        <w:rPr>
+          <w:highlight w:val="cyan"/>
+          <w:lang w:val="ru-RU"/>
+        </w:rPr>
+        <w:t xml:space="preserve"> 700 здоровья</w:t>
+      </w:r>
+      <w:r>
+        <w:rPr>
+          <w:highlight w:val="cyan"/>
+          <w:lang w:val="ru-RU"/>
+        </w:rPr>
+        <w:t xml:space="preserve">, </w:t>
+      </w:r>
+      <w:proofErr w:type="spellStart"/>
+      <w:r>
+        <w:rPr>
+          <w:highlight w:val="cyan"/>
+          <w:lang w:val="ru-RU"/>
+        </w:rPr>
+        <w:t>спавнится</w:t>
+      </w:r>
+      <w:proofErr w:type="spellEnd"/>
+      <w:r>
+        <w:rPr>
+          <w:highlight w:val="cyan"/>
+          <w:lang w:val="ru-RU"/>
+        </w:rPr>
+        <w:t xml:space="preserve"> если с одной стороны равно выставить </w:t>
+      </w:r>
+      <w:proofErr w:type="spellStart"/>
+      <w:r>
+        <w:rPr>
+          <w:highlight w:val="cyan"/>
+        </w:rPr>
+        <w:t>cosx</w:t>
+      </w:r>
+      <w:proofErr w:type="spellEnd"/>
+      <w:r>
+        <w:rPr>
+          <w:highlight w:val="cyan"/>
+          <w:lang w:val="ru-RU"/>
+        </w:rPr>
+        <w:t xml:space="preserve"> + </w:t>
+      </w:r>
+      <w:proofErr w:type="spellStart"/>
+      <w:r>
+        <w:rPr>
+          <w:highlight w:val="cyan"/>
+        </w:rPr>
+        <w:t>i</w:t>
+      </w:r>
+      <w:proofErr w:type="spellEnd"/>
+      <w:r>
+        <w:rPr>
+          <w:highlight w:val="cyan"/>
+          <w:lang w:val="ru-RU"/>
+        </w:rPr>
+        <w:t>*</w:t>
+      </w:r>
+      <w:proofErr w:type="spellStart"/>
+      <w:r>
+        <w:rPr>
+          <w:highlight w:val="cyan"/>
+        </w:rPr>
+        <w:t>sinx</w:t>
+      </w:r>
+      <w:proofErr w:type="spellEnd"/>
+      <w:r>
+        <w:rPr>
+          <w:highlight w:val="cyan"/>
+          <w:lang w:val="ru-RU"/>
+        </w:rPr>
+        <w:t xml:space="preserve"> а с другой </w:t>
+      </w:r>
+      <w:r>
+        <w:rPr>
+          <w:highlight w:val="cyan"/>
+        </w:rPr>
+        <w:t>Y</w:t>
+      </w:r>
+      <w:r>
+        <w:rPr>
+          <w:highlight w:val="cyan"/>
+          <w:lang w:val="ru-RU"/>
+        </w:rPr>
+        <w:t>.</w:t>
       </w:r>
       <w:bookmarkStart w:id="0" w:name="_GoBack"/>
       <w:bookmarkEnd w:id="0"/>
     </w:p>
     <w:p>
       <w:pPr>
-        <w:pStyle w:val="a5"/>
-        <w:ind w:left="567"/>
-        <w:rPr>
-          <w:sz w:val="24"/>
-          <w:lang w:val="ru-RU"/>
-        </w:rPr>
-      </w:pPr>
-      <w:r>
-        <w:rPr>
-          <w:sz w:val="24"/>
-          <w:lang w:val="ru-RU"/>
-        </w:rPr>
-        <w:t>Описание</w:t>
-      </w:r>
-      <w:r>
-        <w:rPr>
-          <w:sz w:val="24"/>
-          <w:lang w:val="ru-RU"/>
-        </w:rPr>
-        <w:t xml:space="preserve">: </w:t>
-      </w:r>
-      <w:r>
-        <w:rPr>
-          <w:sz w:val="24"/>
-          <w:lang w:val="ru-RU"/>
-        </w:rPr>
-        <w:t xml:space="preserve">игра предназначена </w:t>
-      </w:r>
-      <w:proofErr w:type="gramStart"/>
-      <w:r>
-        <w:rPr>
-          <w:sz w:val="24"/>
-          <w:lang w:val="ru-RU"/>
-        </w:rPr>
-        <w:t>для людей</w:t>
-      </w:r>
-      <w:proofErr w:type="gramEnd"/>
-      <w:r>
-        <w:rPr>
-          <w:sz w:val="24"/>
-          <w:lang w:val="ru-RU"/>
-        </w:rPr>
-        <w:t xml:space="preserve"> желающих взглянуть на математику под другим углом. Игрок попадает </w:t>
-      </w:r>
-      <w:proofErr w:type="gramStart"/>
-      <w:r>
-        <w:rPr>
-          <w:sz w:val="24"/>
-          <w:lang w:val="ru-RU"/>
-        </w:rPr>
-        <w:t>в открытый плоский мир</w:t>
-      </w:r>
-      <w:proofErr w:type="gramEnd"/>
-      <w:r>
-        <w:rPr>
-          <w:sz w:val="24"/>
-          <w:lang w:val="ru-RU"/>
-        </w:rPr>
-        <w:t xml:space="preserve"> </w:t>
-      </w:r>
-      <w:r>
-        <w:rPr>
-          <w:sz w:val="24"/>
-          <w:lang w:val="ru-RU"/>
-        </w:rPr>
-        <w:t>наполненный</w:t>
-      </w:r>
-      <w:r>
-        <w:rPr>
-          <w:sz w:val="24"/>
-          <w:lang w:val="ru-RU"/>
-        </w:rPr>
-        <w:t xml:space="preserve"> математическими существами. Ему предстоит делать оружие из </w:t>
-      </w:r>
-      <w:proofErr w:type="spellStart"/>
-      <w:r>
-        <w:rPr>
-          <w:sz w:val="24"/>
-          <w:lang w:val="ru-RU"/>
-        </w:rPr>
-        <w:t>цыфр</w:t>
-      </w:r>
-      <w:proofErr w:type="spellEnd"/>
-      <w:r>
-        <w:rPr>
-          <w:sz w:val="24"/>
-          <w:lang w:val="ru-RU"/>
-        </w:rPr>
-        <w:t xml:space="preserve"> и знаков. Для победы над боссами (константами).</w:t>
-      </w:r>
-    </w:p>
-    <w:p>
-      <w:pPr>
-        <w:ind w:left="567"/>
-        <w:rPr>
-          <w:sz w:val="24"/>
-          <w:lang w:val="ru-RU"/>
-        </w:rPr>
-      </w:pPr>
-      <w:r>
-        <w:rPr>
-          <w:sz w:val="24"/>
-          <w:lang w:val="ru-RU"/>
-        </w:rPr>
-        <w:t>Источник вдохновения и основных идей-</w:t>
-      </w:r>
-      <w:r>
-        <w:rPr>
-          <w:lang w:val="ru-RU"/>
-        </w:rPr>
-        <w:t xml:space="preserve"> </w:t>
-      </w:r>
-      <w:r>
-        <w:rPr>
-          <w:lang w:val="ru-RU"/>
-        </w:rPr>
-        <w:t>https://www.youtube.com/watch?v=B1J6Ou4q8vE</w:t>
-      </w:r>
-    </w:p>
-    <w:p>
-      <w:pPr>
-        <w:pStyle w:val="a5"/>
-        <w:ind w:left="567"/>
-        <w:rPr>
-          <w:sz w:val="24"/>
-          <w:lang w:val="ru-RU"/>
-        </w:rPr>
-      </w:pPr>
-    </w:p>
-    <w:p>
-      <w:pPr>
-        <w:pStyle w:val="a5"/>
-        <w:ind w:left="567"/>
-        <w:rPr>
-          <w:b/>
-          <w:sz w:val="24"/>
-        </w:rPr>
-      </w:pPr>
-      <w:r>
-        <w:rPr>
-          <w:b/>
-          <w:sz w:val="24"/>
-          <w:lang w:val="ru-RU"/>
-        </w:rPr>
-        <w:t>Характеристики</w:t>
-      </w:r>
-      <w:r>
-        <w:rPr>
-          <w:b/>
-          <w:sz w:val="24"/>
-        </w:rPr>
-        <w:t>:</w:t>
+        <w:rPr>
+          <w:lang w:val="ru-RU"/>
+        </w:rPr>
+      </w:pPr>
+      <w:r>
+        <w:rPr>
+          <w:lang w:val="ru-RU"/>
+        </w:rPr>
+        <w:t>Предметы</w:t>
       </w:r>
     </w:p>
     <w:p>
@@ -283,20 +968,31 @@
         <w:pStyle w:val="a5"/>
         <w:numPr>
           <w:ilvl w:val="0"/>
-          <w:numId w:val="2"/>
+          <w:numId w:val="11"/>
         </w:numPr>
-        <w:ind w:left="567" w:firstLine="0"/>
-        <w:rPr>
-          <w:sz w:val="24"/>
-          <w:lang w:val="ru-RU"/>
-        </w:rPr>
-      </w:pPr>
-      <w:r>
-        <w:rPr>
-          <w:sz w:val="24"/>
-          <w:lang w:val="ru-RU"/>
-        </w:rPr>
-        <w:t>Только однопользовательский режим.</w:t>
+        <w:rPr>
+          <w:lang w:val="ru-RU"/>
+        </w:rPr>
+      </w:pPr>
+      <w:r>
+        <w:rPr>
+          <w:lang w:val="ru-RU"/>
+        </w:rPr>
+        <w:t xml:space="preserve">Меч из знака + и единицы 15 </w:t>
+      </w:r>
+      <w:proofErr w:type="spellStart"/>
+      <w:r>
+        <w:rPr>
+          <w:lang w:val="ru-RU"/>
+        </w:rPr>
+        <w:t>домага</w:t>
+      </w:r>
+      <w:proofErr w:type="spellEnd"/>
+      <w:r>
+        <w:rPr>
+          <w:lang w:val="ru-RU"/>
+        </w:rPr>
+        <w:t xml:space="preserve"> раз в 1.5 секунды (ближний бой)</w:t>
       </w:r>
     </w:p>
     <w:p>
@@ -304,41 +1000,99 @@
         <w:pStyle w:val="a5"/>
         <w:numPr>
           <w:ilvl w:val="0"/>
-          <w:numId w:val="2"/>
+          <w:numId w:val="11"/>
         </w:numPr>
-        <w:ind w:left="567" w:firstLine="0"/>
-        <w:rPr>
-          <w:sz w:val="24"/>
-          <w:lang w:val="ru-RU"/>
-        </w:rPr>
-      </w:pPr>
-      <w:r>
-        <w:rPr>
-          <w:sz w:val="24"/>
-          <w:lang w:val="ru-RU"/>
-        </w:rPr>
-        <w:t>Сохранение игрового мира на локальном компьютере</w:t>
-      </w:r>
+        <w:rPr>
+          <w:lang w:val="ru-RU"/>
+        </w:rPr>
+      </w:pPr>
+      <w:r>
+        <w:rPr>
+          <w:lang w:val="ru-RU"/>
+        </w:rPr>
+        <w:t>Лук из двух 2 и знака умножить. Выпускает снаряд четв1рку которая летит по прямой</w:t>
+      </w:r>
+    </w:p>
+    <w:p>
+      <w:pPr>
+        <w:ind w:left="360"/>
+        <w:rPr>
+          <w:lang w:val="ru-RU"/>
+        </w:rPr>
+      </w:pPr>
+      <w:r>
+        <w:rPr>
+          <w:lang w:val="ru-RU"/>
+        </w:rPr>
+        <w:t xml:space="preserve">Выстрел раз в 0.5 сек 30 </w:t>
+      </w:r>
+      <w:proofErr w:type="spellStart"/>
+      <w:r>
+        <w:rPr>
+          <w:lang w:val="ru-RU"/>
+        </w:rPr>
+        <w:t>домага</w:t>
+      </w:r>
+      <w:proofErr w:type="spellEnd"/>
     </w:p>
     <w:p>
       <w:pPr>
         <w:pStyle w:val="a5"/>
         <w:numPr>
           <w:ilvl w:val="0"/>
-          <w:numId w:val="2"/>
+          <w:numId w:val="11"/>
         </w:numPr>
-        <w:ind w:left="567" w:firstLine="0"/>
-        <w:rPr>
-          <w:sz w:val="24"/>
-          <w:lang w:val="ru-RU"/>
-        </w:rPr>
-      </w:pPr>
-      <w:r>
-        <w:rPr>
-          <w:sz w:val="24"/>
-          <w:lang w:val="ru-RU"/>
-        </w:rPr>
-        <w:t>Требования к защите персональных данных пользователей: не требуется</w:t>
+        <w:rPr>
+          <w:lang w:val="ru-RU"/>
+        </w:rPr>
+      </w:pPr>
+      <w:r>
+        <w:rPr>
+          <w:lang w:val="ru-RU"/>
+        </w:rPr>
+        <w:t xml:space="preserve">Равно </w:t>
+      </w:r>
+      <w:proofErr w:type="gramStart"/>
+      <w:r>
+        <w:rPr>
+          <w:lang w:val="ru-RU"/>
+        </w:rPr>
+        <w:t>при размещений</w:t>
+      </w:r>
+      <w:proofErr w:type="gramEnd"/>
+      <w:r>
+        <w:rPr>
+          <w:lang w:val="ru-RU"/>
+        </w:rPr>
+        <w:t xml:space="preserve"> в мире можно </w:t>
+      </w:r>
+      <w:proofErr w:type="spellStart"/>
+      <w:r>
+        <w:rPr>
+          <w:lang w:val="ru-RU"/>
+        </w:rPr>
+        <w:t>полсоединять</w:t>
+      </w:r>
+      <w:proofErr w:type="spellEnd"/>
+      <w:r>
+        <w:rPr>
+          <w:lang w:val="ru-RU"/>
+        </w:rPr>
+        <w:t xml:space="preserve"> знаки и цифры с разных сторон.</w:t>
+      </w:r>
+    </w:p>
+    <w:p>
+      <w:pPr>
+        <w:ind w:left="360"/>
+        <w:rPr>
+          <w:lang w:val="ru-RU"/>
+        </w:rPr>
+      </w:pPr>
+      <w:r>
+        <w:rPr>
+          <w:lang w:val="ru-RU"/>
+        </w:rPr>
+        <w:t>Двойным нажатием можно приравнять правую часть к выражению в левой части,</w:t>
       </w:r>
     </w:p>
     <w:p>
@@ -346,121 +1100,35 @@
         <w:pStyle w:val="a5"/>
         <w:numPr>
           <w:ilvl w:val="0"/>
-          <w:numId w:val="2"/>
+          <w:numId w:val="11"/>
         </w:numPr>
-        <w:ind w:left="567" w:firstLine="0"/>
-        <w:rPr>
-          <w:sz w:val="24"/>
-          <w:lang w:val="ru-RU"/>
-        </w:rPr>
-      </w:pPr>
-      <w:r>
-        <w:rPr>
-          <w:sz w:val="24"/>
-          <w:lang w:val="ru-RU"/>
-        </w:rPr>
-        <w:t>Жанр- стрелялка</w:t>
-      </w:r>
-      <w:r>
-        <w:rPr>
-          <w:sz w:val="24"/>
-        </w:rPr>
-        <w:t>/</w:t>
-      </w:r>
-      <w:r>
-        <w:rPr>
-          <w:sz w:val="24"/>
-          <w:lang w:val="ru-RU"/>
-        </w:rPr>
-        <w:t>песочница</w:t>
-      </w:r>
-    </w:p>
-    <w:p>
-      <w:pPr>
-        <w:ind w:left="567"/>
-        <w:rPr>
-          <w:b/>
-          <w:sz w:val="24"/>
-          <w:lang w:val="ru-RU"/>
-        </w:rPr>
-      </w:pPr>
-      <w:r>
-        <w:rPr>
-          <w:b/>
-          <w:sz w:val="24"/>
-          <w:lang w:val="ru-RU"/>
-        </w:rPr>
-        <w:t xml:space="preserve">В игре должны быть реализованы следующие </w:t>
-      </w:r>
-      <w:r>
-        <w:rPr>
-          <w:b/>
-          <w:sz w:val="24"/>
-          <w:lang w:val="ru-RU"/>
-        </w:rPr>
-        <w:t>механики:</w:t>
-      </w:r>
-    </w:p>
-    <w:p>
-      <w:pPr>
-        <w:ind w:left="567"/>
-        <w:rPr>
-          <w:sz w:val="24"/>
-          <w:lang w:val="ru-RU"/>
-        </w:rPr>
-      </w:pPr>
-      <w:r>
-        <w:rPr>
-          <w:sz w:val="24"/>
-          <w:lang w:val="ru-RU"/>
-        </w:rPr>
-        <w:t xml:space="preserve">Инвентарь, крафт оружий, </w:t>
-      </w:r>
-      <w:r>
-        <w:rPr>
-          <w:sz w:val="24"/>
-          <w:lang w:val="ru-RU"/>
-        </w:rPr>
-        <w:t>ближний бой, дальнее оружие, выражение- позволяет игроку получать разные предметы и призывать боссов(константы)</w:t>
-      </w:r>
-    </w:p>
-    <w:p>
-      <w:pPr>
-        <w:ind w:left="567"/>
-        <w:rPr>
-          <w:sz w:val="24"/>
-          <w:lang w:val="ru-RU"/>
-        </w:rPr>
-      </w:pPr>
-      <w:r>
-        <w:rPr>
-          <w:sz w:val="24"/>
-          <w:lang w:val="ru-RU"/>
-        </w:rPr>
-        <w:t>Функция произвольное оружие дальнего боя характеристики которого зависят от выражения которую использует игрок для создания.</w:t>
-      </w:r>
-    </w:p>
-    <w:p>
-      <w:pPr>
-        <w:ind w:left="567"/>
-        <w:rPr>
-          <w:sz w:val="24"/>
-          <w:lang w:val="ru-RU"/>
-        </w:rPr>
-      </w:pPr>
-      <w:r>
-        <w:rPr>
-          <w:sz w:val="24"/>
-          <w:lang w:val="ru-RU"/>
-        </w:rPr>
-        <w:tab/>
-        <w:t>Требования к интерфейсу</w:t>
-      </w:r>
-      <w:r>
-        <w:rPr>
-          <w:sz w:val="24"/>
-        </w:rPr>
-        <w:t>:</w:t>
+        <w:rPr>
+          <w:lang w:val="ru-RU"/>
+        </w:rPr>
+      </w:pPr>
+      <w:r>
+        <w:t>X</w:t>
+      </w:r>
+      <w:r>
+        <w:rPr>
+          <w:lang w:val="ru-RU"/>
+        </w:rPr>
+        <w:t xml:space="preserve">, </w:t>
+      </w:r>
+      <w:r>
+        <w:t>Y</w:t>
+      </w:r>
+      <w:r>
+        <w:rPr>
+          <w:lang w:val="ru-RU"/>
+        </w:rPr>
+        <w:t xml:space="preserve"> – </w:t>
+      </w:r>
+      <w:r>
+        <w:rPr>
+          <w:lang w:val="ru-RU"/>
+        </w:rPr>
+        <w:t xml:space="preserve">ведут себя так же как цифры. </w:t>
       </w:r>
     </w:p>
     <w:p>
@@ -468,36 +1136,95 @@
         <w:pStyle w:val="a5"/>
         <w:numPr>
           <w:ilvl w:val="0"/>
-          <w:numId w:val="5"/>
+          <w:numId w:val="11"/>
         </w:numPr>
-        <w:ind w:left="567" w:firstLine="0"/>
-        <w:rPr>
-          <w:sz w:val="24"/>
-          <w:lang w:val="ru-RU"/>
-        </w:rPr>
-      </w:pPr>
-      <w:r>
-        <w:rPr>
-          <w:sz w:val="24"/>
-          <w:lang w:val="ru-RU"/>
-        </w:rPr>
-        <w:t xml:space="preserve">Понятный и </w:t>
+        <w:rPr>
+          <w:lang w:val="ru-RU"/>
+        </w:rPr>
+      </w:pPr>
+      <w:r>
+        <w:rPr>
+          <w:lang w:val="ru-RU"/>
+        </w:rPr>
+        <w:t xml:space="preserve">Пушка из выражения. Получается если с одной стороны равно поставить </w:t>
       </w:r>
       <w:proofErr w:type="gramStart"/>
       <w:r>
-        <w:rPr>
-          <w:sz w:val="24"/>
-          <w:lang w:val="ru-RU"/>
-        </w:rPr>
-        <w:t>интуитивный(</w:t>
+        <w:t>Y</w:t>
       </w:r>
       <w:proofErr w:type="gramEnd"/>
       <w:r>
         <w:rPr>
-          <w:sz w:val="24"/>
-          <w:lang w:val="ru-RU"/>
-        </w:rPr>
-        <w:t>такой же как и в других 2д играх)</w:t>
+          <w:lang w:val="ru-RU"/>
+        </w:rPr>
+        <w:t xml:space="preserve"> </w:t>
+      </w:r>
+      <w:r>
+        <w:rPr>
+          <w:lang w:val="ru-RU"/>
+        </w:rPr>
+        <w:t xml:space="preserve">а с другой выражение с </w:t>
+      </w:r>
+      <w:r>
+        <w:t>X</w:t>
+      </w:r>
+      <w:r>
+        <w:rPr>
+          <w:lang w:val="ru-RU"/>
+        </w:rPr>
+        <w:t xml:space="preserve">. Для стрельбы использует число, выпуская снаряд (точку) который летит по прямой и наносит урон </w:t>
+      </w:r>
+      <w:proofErr w:type="gramStart"/>
+      <w:r>
+        <w:rPr>
+          <w:lang w:val="ru-RU"/>
+        </w:rPr>
+        <w:t>равный  корню</w:t>
+      </w:r>
+      <w:proofErr w:type="gramEnd"/>
+      <w:r>
+        <w:rPr>
+          <w:lang w:val="ru-RU"/>
+        </w:rPr>
+        <w:t xml:space="preserve"> от изменения значения функций при изменений </w:t>
+      </w:r>
+      <w:r>
+        <w:t>x</w:t>
+      </w:r>
+      <w:r>
+        <w:rPr>
+          <w:lang w:val="ru-RU"/>
+        </w:rPr>
+        <w:t xml:space="preserve"> </w:t>
+      </w:r>
+      <w:r>
+        <w:rPr>
+          <w:lang w:val="ru-RU"/>
+        </w:rPr>
+        <w:t xml:space="preserve">от 0 до значения числа которое было использовано для выстрела. </w:t>
+      </w:r>
+      <w:r>
+        <w:rPr>
+          <w:highlight w:val="cyan"/>
+          <w:lang w:val="ru-RU"/>
+        </w:rPr>
+        <w:t xml:space="preserve">Если </w:t>
+      </w:r>
+      <w:proofErr w:type="gramStart"/>
+      <w:r>
+        <w:rPr>
+          <w:highlight w:val="cyan"/>
+          <w:lang w:val="ru-RU"/>
+        </w:rPr>
+        <w:t>в выражений</w:t>
+      </w:r>
+      <w:proofErr w:type="gramEnd"/>
+      <w:r>
+        <w:rPr>
+          <w:highlight w:val="cyan"/>
+          <w:lang w:val="ru-RU"/>
+        </w:rPr>
+        <w:t xml:space="preserve"> для пушки использовались синус или косинус то оно стреляет без отката как лазер.</w:t>
       </w:r>
     </w:p>
     <w:p>
@@ -505,86 +1232,56 @@
         <w:pStyle w:val="a5"/>
         <w:numPr>
           <w:ilvl w:val="0"/>
-          <w:numId w:val="5"/>
+          <w:numId w:val="11"/>
         </w:numPr>
-        <w:ind w:left="567" w:firstLine="0"/>
-        <w:rPr>
-          <w:sz w:val="24"/>
-          <w:lang w:val="ru-RU"/>
-        </w:rPr>
-      </w:pPr>
-      <w:r>
-        <w:rPr>
-          <w:sz w:val="24"/>
-          <w:lang w:val="ru-RU"/>
-        </w:rPr>
-        <w:t xml:space="preserve">Т.к механики не являются интуитивными то игра должна пояснять как </w:t>
-      </w:r>
-      <w:proofErr w:type="gramStart"/>
-      <w:r>
-        <w:rPr>
-          <w:sz w:val="24"/>
-          <w:lang w:val="ru-RU"/>
-        </w:rPr>
-        <w:t xml:space="preserve">ими </w:t>
-      </w:r>
-      <w:r>
-        <w:rPr>
-          <w:sz w:val="24"/>
-          <w:lang w:val="ru-RU"/>
-        </w:rPr>
-        <w:t xml:space="preserve"> </w:t>
-      </w:r>
-      <w:r>
-        <w:rPr>
-          <w:sz w:val="24"/>
-          <w:lang w:val="ru-RU"/>
-        </w:rPr>
-        <w:t>пользоваться</w:t>
-      </w:r>
-      <w:proofErr w:type="gramEnd"/>
-      <w:r>
-        <w:rPr>
-          <w:sz w:val="24"/>
-          <w:lang w:val="ru-RU"/>
-        </w:rPr>
-        <w:t>.</w:t>
-      </w:r>
-      <w:r>
-        <w:rPr>
-          <w:sz w:val="24"/>
-          <w:lang w:val="ru-RU"/>
-        </w:rPr>
-        <w:t>(по возможности)</w:t>
-      </w:r>
-    </w:p>
-    <w:p>
-      <w:pPr>
-        <w:ind w:left="567"/>
-        <w:rPr>
-          <w:sz w:val="24"/>
-          <w:lang w:val="ru-RU"/>
-        </w:rPr>
-      </w:pPr>
-      <w:r>
-        <w:rPr>
-          <w:sz w:val="24"/>
-          <w:lang w:val="ru-RU"/>
-        </w:rPr>
-        <w:t>Этапы работы</w:t>
-      </w:r>
-      <w:r>
-        <w:rPr>
-          <w:sz w:val="24"/>
-        </w:rPr>
-        <w:t>:</w:t>
-      </w:r>
-      <w:r>
-        <w:rPr>
-          <w:sz w:val="24"/>
-          <w:lang w:val="ru-RU"/>
-        </w:rPr>
-        <w:t xml:space="preserve"> </w:t>
+        <w:rPr>
+          <w:lang w:val="ru-RU"/>
+        </w:rPr>
+      </w:pPr>
+      <w:r>
+        <w:rPr>
+          <w:lang w:val="ru-RU"/>
+        </w:rPr>
+        <w:t>Функций</w:t>
+      </w:r>
+      <w:r>
+        <w:rPr>
+          <w:lang w:val="ru-RU"/>
+        </w:rPr>
+        <w:t xml:space="preserve"> (</w:t>
+      </w:r>
+      <w:r>
+        <w:t>Lg</w:t>
+      </w:r>
+      <w:r>
+        <w:rPr>
+          <w:lang w:val="ru-RU"/>
+        </w:rPr>
+        <w:t xml:space="preserve">, </w:t>
+      </w:r>
+      <w:r>
+        <w:t>cos</w:t>
+      </w:r>
+      <w:r>
+        <w:rPr>
+          <w:lang w:val="ru-RU"/>
+        </w:rPr>
+        <w:t xml:space="preserve">, </w:t>
+      </w:r>
+      <w:r>
+        <w:t>sin</w:t>
+      </w:r>
+      <w:r>
+        <w:rPr>
+          <w:lang w:val="ru-RU"/>
+        </w:rPr>
+        <w:t xml:space="preserve">) </w:t>
+      </w:r>
+      <w:r>
+        <w:rPr>
+          <w:lang w:val="ru-RU"/>
+        </w:rPr>
+        <w:t>можно вставить в выражение (на этом всё)</w:t>
       </w:r>
     </w:p>
     <w:p>
@@ -592,218 +1289,41 @@
         <w:pStyle w:val="a5"/>
         <w:numPr>
           <w:ilvl w:val="0"/>
-          <w:numId w:val="6"/>
+          <w:numId w:val="11"/>
         </w:numPr>
-        <w:ind w:left="567" w:firstLine="0"/>
-        <w:rPr>
-          <w:sz w:val="24"/>
-          <w:lang w:val="ru-RU"/>
-        </w:rPr>
-      </w:pPr>
-      <w:r>
-        <w:rPr>
-          <w:sz w:val="24"/>
-          <w:lang w:val="ru-RU"/>
-        </w:rPr>
-        <w:t xml:space="preserve">Проработка концепций, </w:t>
-      </w:r>
-      <w:proofErr w:type="gramStart"/>
-      <w:r>
-        <w:rPr>
-          <w:sz w:val="24"/>
-          <w:lang w:val="ru-RU"/>
-        </w:rPr>
-        <w:t>то</w:t>
-      </w:r>
-      <w:proofErr w:type="gramEnd"/>
-      <w:r>
-        <w:rPr>
-          <w:sz w:val="24"/>
-          <w:lang w:val="ru-RU"/>
-        </w:rPr>
-        <w:t xml:space="preserve"> как именно буду работать механики игры.</w:t>
+        <w:rPr>
+          <w:lang w:val="ru-RU"/>
+        </w:rPr>
+      </w:pPr>
+      <w:r>
+        <w:t>I</w:t>
+      </w:r>
+      <w:r>
+        <w:rPr>
+          <w:lang w:val="ru-RU"/>
+        </w:rPr>
+        <w:t xml:space="preserve"> </w:t>
+      </w:r>
+      <w:r>
+        <w:rPr>
+          <w:lang w:val="ru-RU"/>
+        </w:rPr>
+        <w:t xml:space="preserve">мнимое число, </w:t>
+      </w:r>
+      <w:r>
+        <w:rPr>
+          <w:highlight w:val="cyan"/>
+          <w:lang w:val="ru-RU"/>
+        </w:rPr>
+        <w:t>при использований на 60 секунд делает игрока не видимым для мобов.</w:t>
       </w:r>
     </w:p>
     <w:p>
       <w:pPr>
-        <w:pStyle w:val="a5"/>
-        <w:numPr>
-          <w:ilvl w:val="0"/>
-          <w:numId w:val="6"/>
-        </w:numPr>
-        <w:ind w:left="567" w:firstLine="0"/>
-        <w:rPr>
-          <w:sz w:val="24"/>
-          <w:lang w:val="ru-RU"/>
-        </w:rPr>
-      </w:pPr>
-      <w:proofErr w:type="gramStart"/>
-      <w:r>
-        <w:rPr>
-          <w:sz w:val="24"/>
-          <w:lang w:val="ru-RU"/>
-        </w:rPr>
-        <w:t>Создание базового класса мира и фундамента</w:t>
-      </w:r>
-      <w:proofErr w:type="gramEnd"/>
-      <w:r>
-        <w:rPr>
-          <w:sz w:val="24"/>
-          <w:lang w:val="ru-RU"/>
-        </w:rPr>
-        <w:t xml:space="preserve"> на который можно будет быстро</w:t>
-      </w:r>
-      <w:r>
-        <w:rPr>
-          <w:sz w:val="24"/>
-          <w:lang w:val="ru-RU"/>
-        </w:rPr>
-        <w:t xml:space="preserve"> </w:t>
-      </w:r>
-      <w:r>
-        <w:rPr>
-          <w:sz w:val="24"/>
-          <w:lang w:val="ru-RU"/>
-        </w:rPr>
-        <w:t>нарастить любые идей.</w:t>
-      </w:r>
-    </w:p>
-    <w:p>
-      <w:pPr>
-        <w:pStyle w:val="a5"/>
-        <w:numPr>
-          <w:ilvl w:val="0"/>
-          <w:numId w:val="6"/>
-        </w:numPr>
-        <w:ind w:left="567" w:firstLine="0"/>
-        <w:rPr>
-          <w:sz w:val="24"/>
-          <w:lang w:val="ru-RU"/>
-        </w:rPr>
-      </w:pPr>
-      <w:r>
-        <w:rPr>
-          <w:sz w:val="24"/>
-          <w:lang w:val="ru-RU"/>
-        </w:rPr>
-        <w:t xml:space="preserve">Доработка плана </w:t>
-      </w:r>
-      <w:proofErr w:type="gramStart"/>
-      <w:r>
-        <w:rPr>
-          <w:sz w:val="24"/>
-          <w:lang w:val="ru-RU"/>
-        </w:rPr>
-        <w:t>геймплея(</w:t>
-      </w:r>
-      <w:proofErr w:type="gramEnd"/>
-      <w:r>
-        <w:rPr>
-          <w:sz w:val="24"/>
-          <w:lang w:val="ru-RU"/>
-        </w:rPr>
-        <w:t>порядок боссов, крафт оружия, характеристики)</w:t>
-      </w:r>
-    </w:p>
-    <w:p>
-      <w:pPr>
-        <w:pStyle w:val="a5"/>
-        <w:numPr>
-          <w:ilvl w:val="0"/>
-          <w:numId w:val="6"/>
-        </w:numPr>
-        <w:ind w:left="567" w:firstLine="0"/>
-        <w:rPr>
-          <w:sz w:val="24"/>
-          <w:lang w:val="ru-RU"/>
-        </w:rPr>
-      </w:pPr>
-      <w:r>
-        <w:rPr>
-          <w:sz w:val="24"/>
-          <w:lang w:val="ru-RU"/>
-        </w:rPr>
-        <w:t>Создание анимации для действий.</w:t>
-      </w:r>
-    </w:p>
-    <w:p>
-      <w:pPr>
-        <w:pStyle w:val="a5"/>
-        <w:numPr>
-          <w:ilvl w:val="0"/>
-          <w:numId w:val="6"/>
-        </w:numPr>
-        <w:ind w:left="567" w:firstLine="0"/>
-        <w:rPr>
-          <w:sz w:val="24"/>
-          <w:lang w:val="ru-RU"/>
-        </w:rPr>
-      </w:pPr>
-      <w:r>
-        <w:rPr>
-          <w:sz w:val="24"/>
-          <w:lang w:val="ru-RU"/>
-        </w:rPr>
-        <w:t>Реализаций конечных вариантов механик в игре. (создание макета)</w:t>
-      </w:r>
-    </w:p>
-    <w:p>
-      <w:pPr>
-        <w:pStyle w:val="a5"/>
-        <w:numPr>
-          <w:ilvl w:val="0"/>
-          <w:numId w:val="6"/>
-        </w:numPr>
-        <w:ind w:left="567" w:firstLine="0"/>
-        <w:rPr>
-          <w:sz w:val="24"/>
-          <w:lang w:val="ru-RU"/>
-        </w:rPr>
-      </w:pPr>
-      <w:r>
-        <w:rPr>
-          <w:sz w:val="24"/>
-          <w:lang w:val="ru-RU"/>
-        </w:rPr>
-        <w:t>Тестирование.</w:t>
-      </w:r>
-    </w:p>
-    <w:p>
-      <w:pPr>
-        <w:pStyle w:val="a5"/>
-        <w:numPr>
-          <w:ilvl w:val="0"/>
-          <w:numId w:val="6"/>
-        </w:numPr>
-        <w:ind w:left="567" w:firstLine="0"/>
-        <w:rPr>
-          <w:sz w:val="24"/>
-          <w:lang w:val="ru-RU"/>
-        </w:rPr>
-      </w:pPr>
-      <w:r>
-        <w:rPr>
-          <w:sz w:val="24"/>
-          <w:lang w:val="ru-RU"/>
-        </w:rPr>
-        <w:t xml:space="preserve">Выпуск </w:t>
-      </w:r>
-      <w:proofErr w:type="spellStart"/>
-      <w:r>
-        <w:rPr>
-          <w:sz w:val="24"/>
-          <w:lang w:val="ru-RU"/>
-        </w:rPr>
-        <w:t>релизной</w:t>
-      </w:r>
-      <w:proofErr w:type="spellEnd"/>
-      <w:r>
-        <w:rPr>
-          <w:sz w:val="24"/>
-          <w:lang w:val="ru-RU"/>
-        </w:rPr>
-        <w:t xml:space="preserve"> версий с возможностью доработки в дальнейшем.</w:t>
-      </w:r>
+        <w:rPr>
+          <w:lang w:val="ru-RU"/>
+        </w:rPr>
+      </w:pPr>
     </w:p>
     <w:sectPr>
       <w:pgSz w:w="11906" w:h="16838"/>
@@ -818,6 +1338,95 @@
 <file path=word/numbering.xml><?xml version="1.0" encoding="utf-8"?>
 <w:numbering xmlns:wpc="http://schemas.microsoft.com/office/word/2010/wordprocessingCanvas" xmlns:cx="http://schemas.microsoft.com/office/drawing/2014/chartex" xmlns:cx1="http://schemas.microsoft.com/office/drawing/2015/9/8/chartex" xmlns:cx2="http://schemas.microsoft.com/office/drawing/2015/10/21/chartex" xmlns:cx3="http://schemas.microsoft.com/office/drawing/2016/5/9/chartex" xmlns:cx4="http://schemas.microsoft.com/office/drawing/2016/5/10/chartex" xmlns:cx5="http://schemas.microsoft.com/office/drawing/2016/5/11/chartex" xmlns:cx6="http://schemas.microsoft.com/office/drawing/2016/5/12/chartex" xmlns:cx7="http://schemas.microsoft.com/office/drawing/2016/5/13/chartex" xmlns:cx8="http://schemas.microsoft.com/office/drawing/2016/5/14/chartex" xmlns:mc="http://schemas.openxmlformats.org/markup-compatibility/2006" xmlns:aink="http://schemas.microsoft.com/office/drawing/2016/ink" xmlns:am3d="http://schemas.microsoft.com/office/drawing/2017/model3d" xmlns:o="urn:schemas-microsoft-com:office:office" xmlns:r="http://schemas.openxmlformats.org/officeDocument/2006/relationships" xmlns:m="http://schemas.openxmlformats.org/officeDocument/2006/math" xmlns:v="urn:schemas-microsoft-com:vml" xmlns:wp14="http://schemas.microsoft.com/office/word/2010/wordprocessingDrawing" xmlns:wp="http://schemas.openxmlformats.org/drawingml/2006/wordprocessingDrawing" xmlns:w10="urn:schemas-microsoft-com:office:word" xmlns:w="http://schemas.openxmlformats.org/wordprocessingml/2006/main" xmlns:w14="http://schemas.microsoft.com/office/word/2010/wordml" xmlns:w15="http://schemas.microsoft.com/office/word/2012/wordml" xmlns:w16cid="http://schemas.microsoft.com/office/word/2016/wordml/cid" xmlns:w16se="http://schemas.microsoft.com/office/word/2015/wordml/symex" xmlns:wpg="http://schemas.microsoft.com/office/word/2010/wordprocessingGroup" xmlns:wpi="http://schemas.microsoft.com/office/word/2010/wordprocessingInk" xmlns:wne="http://schemas.microsoft.com/office/word/2006/wordml" xmlns:wps="http://schemas.microsoft.com/office/word/2010/wordprocessingShape" mc:Ignorable="w14 w15 w16se w16cid wp14">
   <w:abstractNum w:abstractNumId="0" w15:restartNumberingAfterBreak="0">
+    <w:nsid w:val="070E4B99"/>
+    <w:multiLevelType w:val="hybridMultilevel"/>
+    <w:tmpl w:val="C5388EFE"/>
+    <w:lvl w:ilvl="0" w:tplc="300CB26E">
+      <w:start w:val="1"/>
+      <w:numFmt w:val="decimal"/>
+      <w:lvlText w:val="%1-"/>
+      <w:lvlJc w:val="left"/>
+      <w:pPr>
+        <w:ind w:left="720" w:hanging="360"/>
+      </w:pPr>
+      <w:rPr>
+        <w:rFonts w:hint="default"/>
+      </w:rPr>
+    </w:lvl>
+    <w:lvl w:ilvl="1" w:tplc="04090019" w:tentative="1">
+      <w:start w:val="1"/>
+      <w:numFmt w:val="lowerLetter"/>
+      <w:lvlText w:val="%2."/>
+      <w:lvlJc w:val="left"/>
+      <w:pPr>
+        <w:ind w:left="1440" w:hanging="360"/>
+      </w:pPr>
+    </w:lvl>
+    <w:lvl w:ilvl="2" w:tplc="0409001B" w:tentative="1">
+      <w:start w:val="1"/>
+      <w:numFmt w:val="lowerRoman"/>
+      <w:lvlText w:val="%3."/>
+      <w:lvlJc w:val="right"/>
+      <w:pPr>
+        <w:ind w:left="2160" w:hanging="180"/>
+      </w:pPr>
+    </w:lvl>
+    <w:lvl w:ilvl="3" w:tplc="0409000F" w:tentative="1">
+      <w:start w:val="1"/>
+      <w:numFmt w:val="decimal"/>
+      <w:lvlText w:val="%4."/>
+      <w:lvlJc w:val="left"/>
+      <w:pPr>
+        <w:ind w:left="2880" w:hanging="360"/>
+      </w:pPr>
+    </w:lvl>
+    <w:lvl w:ilvl="4" w:tplc="04090019" w:tentative="1">
+      <w:start w:val="1"/>
+      <w:numFmt w:val="lowerLetter"/>
+      <w:lvlText w:val="%5."/>
+      <w:lvlJc w:val="left"/>
+      <w:pPr>
+        <w:ind w:left="3600" w:hanging="360"/>
+      </w:pPr>
+    </w:lvl>
+    <w:lvl w:ilvl="5" w:tplc="0409001B" w:tentative="1">
+      <w:start w:val="1"/>
+      <w:numFmt w:val="lowerRoman"/>
+      <w:lvlText w:val="%6."/>
+      <w:lvlJc w:val="right"/>
+      <w:pPr>
+        <w:ind w:left="4320" w:hanging="180"/>
+      </w:pPr>
+    </w:lvl>
+    <w:lvl w:ilvl="6" w:tplc="0409000F" w:tentative="1">
+      <w:start w:val="1"/>
+      <w:numFmt w:val="decimal"/>
+      <w:lvlText w:val="%7."/>
+      <w:lvlJc w:val="left"/>
+      <w:pPr>
+        <w:ind w:left="5040" w:hanging="360"/>
+      </w:pPr>
+    </w:lvl>
+    <w:lvl w:ilvl="7" w:tplc="04090019" w:tentative="1">
+      <w:start w:val="1"/>
+      <w:numFmt w:val="lowerLetter"/>
+      <w:lvlText w:val="%8."/>
+      <w:lvlJc w:val="left"/>
+      <w:pPr>
+        <w:ind w:left="5760" w:hanging="360"/>
+      </w:pPr>
+    </w:lvl>
+    <w:lvl w:ilvl="8" w:tplc="0409001B" w:tentative="1">
+      <w:start w:val="1"/>
+      <w:numFmt w:val="lowerRoman"/>
+      <w:lvlText w:val="%9."/>
+      <w:lvlJc w:val="right"/>
+      <w:pPr>
+        <w:ind w:left="6480" w:hanging="180"/>
+      </w:pPr>
+    </w:lvl>
+  </w:abstractNum>
+  <w:abstractNum w:abstractNumId="1" w15:restartNumberingAfterBreak="0">
     <w:nsid w:val="09BE7848"/>
     <w:multiLevelType w:val="hybridMultilevel"/>
     <w:tmpl w:val="920C4C7C"/>
@@ -906,7 +1515,185 @@
       </w:pPr>
     </w:lvl>
   </w:abstractNum>
-  <w:abstractNum w:abstractNumId="1" w15:restartNumberingAfterBreak="0">
+  <w:abstractNum w:abstractNumId="2" w15:restartNumberingAfterBreak="0">
+    <w:nsid w:val="14CB58D2"/>
+    <w:multiLevelType w:val="hybridMultilevel"/>
+    <w:tmpl w:val="4CFAA524"/>
+    <w:lvl w:ilvl="0" w:tplc="BB240B2E">
+      <w:start w:val="1"/>
+      <w:numFmt w:val="decimal"/>
+      <w:lvlText w:val="%1-"/>
+      <w:lvlJc w:val="left"/>
+      <w:pPr>
+        <w:ind w:left="720" w:hanging="360"/>
+      </w:pPr>
+      <w:rPr>
+        <w:rFonts w:hint="default"/>
+      </w:rPr>
+    </w:lvl>
+    <w:lvl w:ilvl="1" w:tplc="04090019" w:tentative="1">
+      <w:start w:val="1"/>
+      <w:numFmt w:val="lowerLetter"/>
+      <w:lvlText w:val="%2."/>
+      <w:lvlJc w:val="left"/>
+      <w:pPr>
+        <w:ind w:left="1440" w:hanging="360"/>
+      </w:pPr>
+    </w:lvl>
+    <w:lvl w:ilvl="2" w:tplc="0409001B" w:tentative="1">
+      <w:start w:val="1"/>
+      <w:numFmt w:val="lowerRoman"/>
+      <w:lvlText w:val="%3."/>
+      <w:lvlJc w:val="right"/>
+      <w:pPr>
+        <w:ind w:left="2160" w:hanging="180"/>
+      </w:pPr>
+    </w:lvl>
+    <w:lvl w:ilvl="3" w:tplc="0409000F" w:tentative="1">
+      <w:start w:val="1"/>
+      <w:numFmt w:val="decimal"/>
+      <w:lvlText w:val="%4."/>
+      <w:lvlJc w:val="left"/>
+      <w:pPr>
+        <w:ind w:left="2880" w:hanging="360"/>
+      </w:pPr>
+    </w:lvl>
+    <w:lvl w:ilvl="4" w:tplc="04090019" w:tentative="1">
+      <w:start w:val="1"/>
+      <w:numFmt w:val="lowerLetter"/>
+      <w:lvlText w:val="%5."/>
+      <w:lvlJc w:val="left"/>
+      <w:pPr>
+        <w:ind w:left="3600" w:hanging="360"/>
+      </w:pPr>
+    </w:lvl>
+    <w:lvl w:ilvl="5" w:tplc="0409001B" w:tentative="1">
+      <w:start w:val="1"/>
+      <w:numFmt w:val="lowerRoman"/>
+      <w:lvlText w:val="%6."/>
+      <w:lvlJc w:val="right"/>
+      <w:pPr>
+        <w:ind w:left="4320" w:hanging="180"/>
+      </w:pPr>
+    </w:lvl>
+    <w:lvl w:ilvl="6" w:tplc="0409000F" w:tentative="1">
+      <w:start w:val="1"/>
+      <w:numFmt w:val="decimal"/>
+      <w:lvlText w:val="%7."/>
+      <w:lvlJc w:val="left"/>
+      <w:pPr>
+        <w:ind w:left="5040" w:hanging="360"/>
+      </w:pPr>
+    </w:lvl>
+    <w:lvl w:ilvl="7" w:tplc="04090019" w:tentative="1">
+      <w:start w:val="1"/>
+      <w:numFmt w:val="lowerLetter"/>
+      <w:lvlText w:val="%8."/>
+      <w:lvlJc w:val="left"/>
+      <w:pPr>
+        <w:ind w:left="5760" w:hanging="360"/>
+      </w:pPr>
+    </w:lvl>
+    <w:lvl w:ilvl="8" w:tplc="0409001B" w:tentative="1">
+      <w:start w:val="1"/>
+      <w:numFmt w:val="lowerRoman"/>
+      <w:lvlText w:val="%9."/>
+      <w:lvlJc w:val="right"/>
+      <w:pPr>
+        <w:ind w:left="6480" w:hanging="180"/>
+      </w:pPr>
+    </w:lvl>
+  </w:abstractNum>
+  <w:abstractNum w:abstractNumId="3" w15:restartNumberingAfterBreak="0">
+    <w:nsid w:val="21CC46DB"/>
+    <w:multiLevelType w:val="hybridMultilevel"/>
+    <w:tmpl w:val="037863E8"/>
+    <w:lvl w:ilvl="0" w:tplc="19320A8C">
+      <w:start w:val="7"/>
+      <w:numFmt w:val="decimal"/>
+      <w:lvlText w:val="%1"/>
+      <w:lvlJc w:val="left"/>
+      <w:pPr>
+        <w:ind w:left="720" w:hanging="360"/>
+      </w:pPr>
+      <w:rPr>
+        <w:rFonts w:hint="default"/>
+      </w:rPr>
+    </w:lvl>
+    <w:lvl w:ilvl="1" w:tplc="04090019" w:tentative="1">
+      <w:start w:val="1"/>
+      <w:numFmt w:val="lowerLetter"/>
+      <w:lvlText w:val="%2."/>
+      <w:lvlJc w:val="left"/>
+      <w:pPr>
+        <w:ind w:left="1440" w:hanging="360"/>
+      </w:pPr>
+    </w:lvl>
+    <w:lvl w:ilvl="2" w:tplc="0409001B" w:tentative="1">
+      <w:start w:val="1"/>
+      <w:numFmt w:val="lowerRoman"/>
+      <w:lvlText w:val="%3."/>
+      <w:lvlJc w:val="right"/>
+      <w:pPr>
+        <w:ind w:left="2160" w:hanging="180"/>
+      </w:pPr>
+    </w:lvl>
+    <w:lvl w:ilvl="3" w:tplc="0409000F" w:tentative="1">
+      <w:start w:val="1"/>
+      <w:numFmt w:val="decimal"/>
+      <w:lvlText w:val="%4."/>
+      <w:lvlJc w:val="left"/>
+      <w:pPr>
+        <w:ind w:left="2880" w:hanging="360"/>
+      </w:pPr>
+    </w:lvl>
+    <w:lvl w:ilvl="4" w:tplc="04090019" w:tentative="1">
+      <w:start w:val="1"/>
+      <w:numFmt w:val="lowerLetter"/>
+      <w:lvlText w:val="%5."/>
+      <w:lvlJc w:val="left"/>
+      <w:pPr>
+        <w:ind w:left="3600" w:hanging="360"/>
+      </w:pPr>
+    </w:lvl>
+    <w:lvl w:ilvl="5" w:tplc="0409001B" w:tentative="1">
+      <w:start w:val="1"/>
+      <w:numFmt w:val="lowerRoman"/>
+      <w:lvlText w:val="%6."/>
+      <w:lvlJc w:val="right"/>
+      <w:pPr>
+        <w:ind w:left="4320" w:hanging="180"/>
+      </w:pPr>
+    </w:lvl>
+    <w:lvl w:ilvl="6" w:tplc="0409000F" w:tentative="1">
+      <w:start w:val="1"/>
+      <w:numFmt w:val="decimal"/>
+      <w:lvlText w:val="%7."/>
+      <w:lvlJc w:val="left"/>
+      <w:pPr>
+        <w:ind w:left="5040" w:hanging="360"/>
+      </w:pPr>
+    </w:lvl>
+    <w:lvl w:ilvl="7" w:tplc="04090019" w:tentative="1">
+      <w:start w:val="1"/>
+      <w:numFmt w:val="lowerLetter"/>
+      <w:lvlText w:val="%8."/>
+      <w:lvlJc w:val="left"/>
+      <w:pPr>
+        <w:ind w:left="5760" w:hanging="360"/>
+      </w:pPr>
+    </w:lvl>
+    <w:lvl w:ilvl="8" w:tplc="0409001B" w:tentative="1">
+      <w:start w:val="1"/>
+      <w:numFmt w:val="lowerRoman"/>
+      <w:lvlText w:val="%9."/>
+      <w:lvlJc w:val="right"/>
+      <w:pPr>
+        <w:ind w:left="6480" w:hanging="180"/>
+      </w:pPr>
+    </w:lvl>
+  </w:abstractNum>
+  <w:abstractNum w:abstractNumId="4" w15:restartNumberingAfterBreak="0">
     <w:nsid w:val="223342B8"/>
     <w:multiLevelType w:val="hybridMultilevel"/>
     <w:tmpl w:val="F32A2680"/>
@@ -995,7 +1782,185 @@
       </w:pPr>
     </w:lvl>
   </w:abstractNum>
-  <w:abstractNum w:abstractNumId="2" w15:restartNumberingAfterBreak="0">
+  <w:abstractNum w:abstractNumId="5" w15:restartNumberingAfterBreak="0">
+    <w:nsid w:val="332B3CC9"/>
+    <w:multiLevelType w:val="hybridMultilevel"/>
+    <w:tmpl w:val="AD9487B0"/>
+    <w:lvl w:ilvl="0" w:tplc="7A64F0E2">
+      <w:start w:val="1"/>
+      <w:numFmt w:val="decimal"/>
+      <w:lvlText w:val="%1-"/>
+      <w:lvlJc w:val="left"/>
+      <w:pPr>
+        <w:ind w:left="720" w:hanging="360"/>
+      </w:pPr>
+      <w:rPr>
+        <w:rFonts w:hint="default"/>
+      </w:rPr>
+    </w:lvl>
+    <w:lvl w:ilvl="1" w:tplc="04090019" w:tentative="1">
+      <w:start w:val="1"/>
+      <w:numFmt w:val="lowerLetter"/>
+      <w:lvlText w:val="%2."/>
+      <w:lvlJc w:val="left"/>
+      <w:pPr>
+        <w:ind w:left="1440" w:hanging="360"/>
+      </w:pPr>
+    </w:lvl>
+    <w:lvl w:ilvl="2" w:tplc="0409001B" w:tentative="1">
+      <w:start w:val="1"/>
+      <w:numFmt w:val="lowerRoman"/>
+      <w:lvlText w:val="%3."/>
+      <w:lvlJc w:val="right"/>
+      <w:pPr>
+        <w:ind w:left="2160" w:hanging="180"/>
+      </w:pPr>
+    </w:lvl>
+    <w:lvl w:ilvl="3" w:tplc="0409000F" w:tentative="1">
+      <w:start w:val="1"/>
+      <w:numFmt w:val="decimal"/>
+      <w:lvlText w:val="%4."/>
+      <w:lvlJc w:val="left"/>
+      <w:pPr>
+        <w:ind w:left="2880" w:hanging="360"/>
+      </w:pPr>
+    </w:lvl>
+    <w:lvl w:ilvl="4" w:tplc="04090019" w:tentative="1">
+      <w:start w:val="1"/>
+      <w:numFmt w:val="lowerLetter"/>
+      <w:lvlText w:val="%5."/>
+      <w:lvlJc w:val="left"/>
+      <w:pPr>
+        <w:ind w:left="3600" w:hanging="360"/>
+      </w:pPr>
+    </w:lvl>
+    <w:lvl w:ilvl="5" w:tplc="0409001B" w:tentative="1">
+      <w:start w:val="1"/>
+      <w:numFmt w:val="lowerRoman"/>
+      <w:lvlText w:val="%6."/>
+      <w:lvlJc w:val="right"/>
+      <w:pPr>
+        <w:ind w:left="4320" w:hanging="180"/>
+      </w:pPr>
+    </w:lvl>
+    <w:lvl w:ilvl="6" w:tplc="0409000F" w:tentative="1">
+      <w:start w:val="1"/>
+      <w:numFmt w:val="decimal"/>
+      <w:lvlText w:val="%7."/>
+      <w:lvlJc w:val="left"/>
+      <w:pPr>
+        <w:ind w:left="5040" w:hanging="360"/>
+      </w:pPr>
+    </w:lvl>
+    <w:lvl w:ilvl="7" w:tplc="04090019" w:tentative="1">
+      <w:start w:val="1"/>
+      <w:numFmt w:val="lowerLetter"/>
+      <w:lvlText w:val="%8."/>
+      <w:lvlJc w:val="left"/>
+      <w:pPr>
+        <w:ind w:left="5760" w:hanging="360"/>
+      </w:pPr>
+    </w:lvl>
+    <w:lvl w:ilvl="8" w:tplc="0409001B" w:tentative="1">
+      <w:start w:val="1"/>
+      <w:numFmt w:val="lowerRoman"/>
+      <w:lvlText w:val="%9."/>
+      <w:lvlJc w:val="right"/>
+      <w:pPr>
+        <w:ind w:left="6480" w:hanging="180"/>
+      </w:pPr>
+    </w:lvl>
+  </w:abstractNum>
+  <w:abstractNum w:abstractNumId="6" w15:restartNumberingAfterBreak="0">
+    <w:nsid w:val="465B6785"/>
+    <w:multiLevelType w:val="hybridMultilevel"/>
+    <w:tmpl w:val="EB526F30"/>
+    <w:lvl w:ilvl="0" w:tplc="26E0B0DE">
+      <w:start w:val="1"/>
+      <w:numFmt w:val="decimal"/>
+      <w:lvlText w:val="%1-"/>
+      <w:lvlJc w:val="left"/>
+      <w:pPr>
+        <w:ind w:left="1080" w:hanging="360"/>
+      </w:pPr>
+      <w:rPr>
+        <w:rFonts w:hint="default"/>
+      </w:rPr>
+    </w:lvl>
+    <w:lvl w:ilvl="1" w:tplc="04090019" w:tentative="1">
+      <w:start w:val="1"/>
+      <w:numFmt w:val="lowerLetter"/>
+      <w:lvlText w:val="%2."/>
+      <w:lvlJc w:val="left"/>
+      <w:pPr>
+        <w:ind w:left="1800" w:hanging="360"/>
+      </w:pPr>
+    </w:lvl>
+    <w:lvl w:ilvl="2" w:tplc="0409001B" w:tentative="1">
+      <w:start w:val="1"/>
+      <w:numFmt w:val="lowerRoman"/>
+      <w:lvlText w:val="%3."/>
+      <w:lvlJc w:val="right"/>
+      <w:pPr>
+        <w:ind w:left="2520" w:hanging="180"/>
+      </w:pPr>
+    </w:lvl>
+    <w:lvl w:ilvl="3" w:tplc="0409000F" w:tentative="1">
+      <w:start w:val="1"/>
+      <w:numFmt w:val="decimal"/>
+      <w:lvlText w:val="%4."/>
+      <w:lvlJc w:val="left"/>
+      <w:pPr>
+        <w:ind w:left="3240" w:hanging="360"/>
+      </w:pPr>
+    </w:lvl>
+    <w:lvl w:ilvl="4" w:tplc="04090019" w:tentative="1">
+      <w:start w:val="1"/>
+      <w:numFmt w:val="lowerLetter"/>
+      <w:lvlText w:val="%5."/>
+      <w:lvlJc w:val="left"/>
+      <w:pPr>
+        <w:ind w:left="3960" w:hanging="360"/>
+      </w:pPr>
+    </w:lvl>
+    <w:lvl w:ilvl="5" w:tplc="0409001B" w:tentative="1">
+      <w:start w:val="1"/>
+      <w:numFmt w:val="lowerRoman"/>
+      <w:lvlText w:val="%6."/>
+      <w:lvlJc w:val="right"/>
+      <w:pPr>
+        <w:ind w:left="4680" w:hanging="180"/>
+      </w:pPr>
+    </w:lvl>
+    <w:lvl w:ilvl="6" w:tplc="0409000F" w:tentative="1">
+      <w:start w:val="1"/>
+      <w:numFmt w:val="decimal"/>
+      <w:lvlText w:val="%7."/>
+      <w:lvlJc w:val="left"/>
+      <w:pPr>
+        <w:ind w:left="5400" w:hanging="360"/>
+      </w:pPr>
+    </w:lvl>
+    <w:lvl w:ilvl="7" w:tplc="04090019" w:tentative="1">
+      <w:start w:val="1"/>
+      <w:numFmt w:val="lowerLetter"/>
+      <w:lvlText w:val="%8."/>
+      <w:lvlJc w:val="left"/>
+      <w:pPr>
+        <w:ind w:left="6120" w:hanging="360"/>
+      </w:pPr>
+    </w:lvl>
+    <w:lvl w:ilvl="8" w:tplc="0409001B" w:tentative="1">
+      <w:start w:val="1"/>
+      <w:numFmt w:val="lowerRoman"/>
+      <w:lvlText w:val="%9."/>
+      <w:lvlJc w:val="right"/>
+      <w:pPr>
+        <w:ind w:left="6840" w:hanging="180"/>
+      </w:pPr>
+    </w:lvl>
+  </w:abstractNum>
+  <w:abstractNum w:abstractNumId="7" w15:restartNumberingAfterBreak="0">
     <w:nsid w:val="507442E2"/>
     <w:multiLevelType w:val="hybridMultilevel"/>
     <w:tmpl w:val="8C8C6F1C"/>
@@ -1084,7 +2049,96 @@
       </w:pPr>
     </w:lvl>
   </w:abstractNum>
-  <w:abstractNum w:abstractNumId="3" w15:restartNumberingAfterBreak="0">
+  <w:abstractNum w:abstractNumId="8" w15:restartNumberingAfterBreak="0">
+    <w:nsid w:val="5659567C"/>
+    <w:multiLevelType w:val="hybridMultilevel"/>
+    <w:tmpl w:val="2910AAB2"/>
+    <w:lvl w:ilvl="0" w:tplc="1C80D76E">
+      <w:start w:val="1"/>
+      <w:numFmt w:val="decimal"/>
+      <w:lvlText w:val="%1-"/>
+      <w:lvlJc w:val="left"/>
+      <w:pPr>
+        <w:ind w:left="720" w:hanging="360"/>
+      </w:pPr>
+      <w:rPr>
+        <w:rFonts w:hint="default"/>
+      </w:rPr>
+    </w:lvl>
+    <w:lvl w:ilvl="1" w:tplc="04090019" w:tentative="1">
+      <w:start w:val="1"/>
+      <w:numFmt w:val="lowerLetter"/>
+      <w:lvlText w:val="%2."/>
+      <w:lvlJc w:val="left"/>
+      <w:pPr>
+        <w:ind w:left="1440" w:hanging="360"/>
+      </w:pPr>
+    </w:lvl>
+    <w:lvl w:ilvl="2" w:tplc="0409001B" w:tentative="1">
+      <w:start w:val="1"/>
+      <w:numFmt w:val="lowerRoman"/>
+      <w:lvlText w:val="%3."/>
+      <w:lvlJc w:val="right"/>
+      <w:pPr>
+        <w:ind w:left="2160" w:hanging="180"/>
+      </w:pPr>
+    </w:lvl>
+    <w:lvl w:ilvl="3" w:tplc="0409000F" w:tentative="1">
+      <w:start w:val="1"/>
+      <w:numFmt w:val="decimal"/>
+      <w:lvlText w:val="%4."/>
+      <w:lvlJc w:val="left"/>
+      <w:pPr>
+        <w:ind w:left="2880" w:hanging="360"/>
+      </w:pPr>
+    </w:lvl>
+    <w:lvl w:ilvl="4" w:tplc="04090019" w:tentative="1">
+      <w:start w:val="1"/>
+      <w:numFmt w:val="lowerLetter"/>
+      <w:lvlText w:val="%5."/>
+      <w:lvlJc w:val="left"/>
+      <w:pPr>
+        <w:ind w:left="3600" w:hanging="360"/>
+      </w:pPr>
+    </w:lvl>
+    <w:lvl w:ilvl="5" w:tplc="0409001B" w:tentative="1">
+      <w:start w:val="1"/>
+      <w:numFmt w:val="lowerRoman"/>
+      <w:lvlText w:val="%6."/>
+      <w:lvlJc w:val="right"/>
+      <w:pPr>
+        <w:ind w:left="4320" w:hanging="180"/>
+      </w:pPr>
+    </w:lvl>
+    <w:lvl w:ilvl="6" w:tplc="0409000F" w:tentative="1">
+      <w:start w:val="1"/>
+      <w:numFmt w:val="decimal"/>
+      <w:lvlText w:val="%7."/>
+      <w:lvlJc w:val="left"/>
+      <w:pPr>
+        <w:ind w:left="5040" w:hanging="360"/>
+      </w:pPr>
+    </w:lvl>
+    <w:lvl w:ilvl="7" w:tplc="04090019" w:tentative="1">
+      <w:start w:val="1"/>
+      <w:numFmt w:val="lowerLetter"/>
+      <w:lvlText w:val="%8."/>
+      <w:lvlJc w:val="left"/>
+      <w:pPr>
+        <w:ind w:left="5760" w:hanging="360"/>
+      </w:pPr>
+    </w:lvl>
+    <w:lvl w:ilvl="8" w:tplc="0409001B" w:tentative="1">
+      <w:start w:val="1"/>
+      <w:numFmt w:val="lowerRoman"/>
+      <w:lvlText w:val="%9."/>
+      <w:lvlJc w:val="right"/>
+      <w:pPr>
+        <w:ind w:left="6480" w:hanging="180"/>
+      </w:pPr>
+    </w:lvl>
+  </w:abstractNum>
+  <w:abstractNum w:abstractNumId="9" w15:restartNumberingAfterBreak="0">
     <w:nsid w:val="66D54AC0"/>
     <w:multiLevelType w:val="hybridMultilevel"/>
     <w:tmpl w:val="937C860C"/>
@@ -1173,7 +2227,7 @@
       </w:pPr>
     </w:lvl>
   </w:abstractNum>
-  <w:abstractNum w:abstractNumId="4" w15:restartNumberingAfterBreak="0">
+  <w:abstractNum w:abstractNumId="10" w15:restartNumberingAfterBreak="0">
     <w:nsid w:val="73CD5FE1"/>
     <w:multiLevelType w:val="hybridMultilevel"/>
     <w:tmpl w:val="1FAC5C94"/>
@@ -1262,7 +2316,7 @@
       </w:pPr>
     </w:lvl>
   </w:abstractNum>
-  <w:abstractNum w:abstractNumId="5" w15:restartNumberingAfterBreak="0">
+  <w:abstractNum w:abstractNumId="11" w15:restartNumberingAfterBreak="0">
     <w:nsid w:val="74FE17B1"/>
     <w:multiLevelType w:val="hybridMultilevel"/>
     <w:tmpl w:val="52E21CB0"/>
@@ -1352,22 +2406,40 @@
     </w:lvl>
   </w:abstractNum>
   <w:num w:numId="1">
-    <w:abstractNumId w:val="3"/>
+    <w:abstractNumId w:val="9"/>
   </w:num>
   <w:num w:numId="2">
+    <w:abstractNumId w:val="10"/>
+  </w:num>
+  <w:num w:numId="3">
+    <w:abstractNumId w:val="11"/>
+  </w:num>
+  <w:num w:numId="4">
     <w:abstractNumId w:val="4"/>
   </w:num>
-  <w:num w:numId="3">
+  <w:num w:numId="5">
+    <w:abstractNumId w:val="7"/>
+  </w:num>
+  <w:num w:numId="6">
+    <w:abstractNumId w:val="1"/>
+  </w:num>
+  <w:num w:numId="7">
+    <w:abstractNumId w:val="0"/>
+  </w:num>
+  <w:num w:numId="8">
+    <w:abstractNumId w:val="6"/>
+  </w:num>
+  <w:num w:numId="9">
+    <w:abstractNumId w:val="2"/>
+  </w:num>
+  <w:num w:numId="10">
+    <w:abstractNumId w:val="8"/>
+  </w:num>
+  <w:num w:numId="11">
     <w:abstractNumId w:val="5"/>
   </w:num>
-  <w:num w:numId="4">
-    <w:abstractNumId w:val="1"/>
-  </w:num>
-  <w:num w:numId="5">
-    <w:abstractNumId w:val="2"/>
-  </w:num>
-  <w:num w:numId="6">
-    <w:abstractNumId w:val="0"/>
+  <w:num w:numId="12">
+    <w:abstractNumId w:val="3"/>
   </w:num>
 </w:numbering>
 </file>
@@ -1842,6 +2914,54 @@
       <w:contextualSpacing/>
     </w:pPr>
   </w:style>
+  <w:style w:type="paragraph" w:styleId="HTML">
+    <w:name w:val="HTML Preformatted"/>
+    <w:basedOn w:val="a"/>
+    <w:link w:val="HTML0"/>
+    <w:uiPriority w:val="99"/>
+    <w:semiHidden/>
+    <w:unhideWhenUsed/>
+    <w:rsid w:val="00DE65C2"/>
+    <w:pPr>
+      <w:tabs>
+        <w:tab w:val="left" w:pos="916"/>
+        <w:tab w:val="left" w:pos="1832"/>
+        <w:tab w:val="left" w:pos="2748"/>
+        <w:tab w:val="left" w:pos="3664"/>
+        <w:tab w:val="left" w:pos="4580"/>
+        <w:tab w:val="left" w:pos="5496"/>
+        <w:tab w:val="left" w:pos="6412"/>
+        <w:tab w:val="left" w:pos="7328"/>
+        <w:tab w:val="left" w:pos="8244"/>
+        <w:tab w:val="left" w:pos="9160"/>
+        <w:tab w:val="left" w:pos="10076"/>
+        <w:tab w:val="left" w:pos="10992"/>
+        <w:tab w:val="left" w:pos="11908"/>
+        <w:tab w:val="left" w:pos="12824"/>
+        <w:tab w:val="left" w:pos="13740"/>
+        <w:tab w:val="left" w:pos="14656"/>
+      </w:tabs>
+      <w:spacing w:after="0" w:line="240" w:lineRule="auto"/>
+    </w:pPr>
+    <w:rPr>
+      <w:rFonts w:ascii="Courier New" w:eastAsia="Times New Roman" w:hAnsi="Courier New" w:cs="Courier New"/>
+      <w:sz w:val="20"/>
+      <w:szCs w:val="20"/>
+    </w:rPr>
+  </w:style>
+  <w:style w:type="character" w:customStyle="1" w:styleId="HTML0">
+    <w:name w:val="Стандартный HTML Знак"/>
+    <w:basedOn w:val="a0"/>
+    <w:link w:val="HTML"/>
+    <w:uiPriority w:val="99"/>
+    <w:semiHidden/>
+    <w:rsid w:val="00DE65C2"/>
+    <w:rPr>
+      <w:rFonts w:ascii="Courier New" w:eastAsia="Times New Roman" w:hAnsi="Courier New" w:cs="Courier New"/>
+      <w:sz w:val="20"/>
+      <w:szCs w:val="20"/>
+    </w:rPr>
+  </w:style>
 </w:styles>
 </file>
 
@@ -2145,7 +3265,7 @@
 </file>
 
 <file path=customXml/itemProps1.xml><?xml version="1.0" encoding="utf-8"?>
-<ds:datastoreItem xmlns:ds="http://schemas.openxmlformats.org/officeDocument/2006/customXml" ds:itemID="{C4B82F13-495A-4AF5-BE9A-C986F94E8259}">
+<ds:datastoreItem xmlns:ds="http://schemas.openxmlformats.org/officeDocument/2006/customXml" ds:itemID="{F91062AB-C872-4F92-9FDE-10FA2ED853F5}">
   <ds:schemaRefs>
     <ds:schemaRef ds:uri="http://schemas.openxmlformats.org/officeDocument/2006/bibliography"/>
   </ds:schemaRefs>

</xml_diff>